<commit_message>
Mar 14 String next 6 question
</commit_message>
<xml_diff>
--- a/string/string_question.docx
+++ b/string/string_question.docx
@@ -205,23 +205,7 @@
           <w:sz w:val="28"/>
           <w:szCs w:val="28"/>
         </w:rPr>
-        <w:t xml:space="preserve">Output :- </w:t>
-      </w:r>
-      <w:r>
-        <w:rPr>
-          <w:rFonts w:ascii="Arial" w:hAnsi="Arial"/>
-          <w:b w:val="false"/>
-          <w:bCs w:val="false"/>
-          <w:i w:val="false"/>
-          <w:iCs w:val="false"/>
-          <w:caps w:val="false"/>
-          <w:smallCaps w:val="false"/>
-          <w:color w:val="000000"/>
-          <w:spacing w:val="0"/>
-          <w:sz w:val="28"/>
-          <w:szCs w:val="28"/>
-        </w:rPr>
-        <w:t>{'g': 2, 'o': 3, 'l': 1, 'e': 1, '.': 1, 'c': 1, 'm': 1}</w:t>
+        <w:t>Output :- {'g': 2, 'o': 3, 'l': 1, 'e': 1, '.': 1, 'c': 1, 'm': 1}</w:t>
       </w:r>
     </w:p>
     <w:p>
@@ -308,23 +292,7 @@
           <w:sz w:val="28"/>
           <w:szCs w:val="28"/>
         </w:rPr>
-        <w:t xml:space="preserve">Example:- </w:t>
-      </w:r>
-      <w:r>
-        <w:rPr>
-          <w:rFonts w:ascii="Arial" w:hAnsi="Arial"/>
-          <w:b w:val="false"/>
-          <w:bCs w:val="false"/>
-          <w:i w:val="false"/>
-          <w:iCs w:val="false"/>
-          <w:caps w:val="false"/>
-          <w:smallCaps w:val="false"/>
-          <w:color w:val="000000"/>
-          <w:spacing w:val="0"/>
-          <w:sz w:val="28"/>
-          <w:szCs w:val="28"/>
-        </w:rPr>
-        <w:t>'w3resource'</w:t>
+        <w:t>Example:- 'w3resource'</w:t>
       </w:r>
     </w:p>
     <w:p>
@@ -641,7 +609,185 @@
         <w:br/>
         <w:t>Sample String : 'string'</w:t>
         <w:br/>
-        <w:t>Expected Result : 'stringly'</w:t>
+        <w:t>Expected Result : 'stringly'.</w:t>
+      </w:r>
+    </w:p>
+    <w:p>
+      <w:pPr>
+        <w:pStyle w:val="Normal"/>
+        <w:numPr>
+          <w:ilvl w:val="0"/>
+          <w:numId w:val="1"/>
+        </w:numPr>
+        <w:bidi w:val="0"/>
+        <w:spacing w:before="114" w:after="114"/>
+        <w:jc w:val="left"/>
+        <w:rPr>
+          <w:rFonts w:ascii="Arial" w:hAnsi="Arial"/>
+          <w:b w:val="false"/>
+          <w:b w:val="false"/>
+          <w:bCs w:val="false"/>
+          <w:i w:val="false"/>
+          <w:i w:val="false"/>
+          <w:iCs w:val="false"/>
+          <w:caps w:val="false"/>
+          <w:smallCaps w:val="false"/>
+          <w:color w:val="000000"/>
+          <w:spacing w:val="0"/>
+          <w:sz w:val="28"/>
+          <w:szCs w:val="28"/>
+        </w:rPr>
+      </w:pPr>
+      <w:r>
+        <w:rPr>
+          <w:rFonts w:ascii="Helvetica;Arial;sans-serif" w:hAnsi="Helvetica;Arial;sans-serif"/>
+          <w:b w:val="false"/>
+          <w:bCs w:val="false"/>
+          <w:i w:val="false"/>
+          <w:iCs w:val="false"/>
+          <w:caps w:val="false"/>
+          <w:smallCaps w:val="false"/>
+          <w:color w:val="000000"/>
+          <w:spacing w:val="0"/>
+          <w:sz w:val="26"/>
+          <w:szCs w:val="28"/>
+        </w:rPr>
+        <w:t>Write a Python function that takes a list of words and return the longest word and the length of the longest one.</w:t>
+      </w:r>
+      <w:r>
+        <w:rPr>
+          <w:rFonts w:ascii="Arial" w:hAnsi="Arial"/>
+          <w:b w:val="false"/>
+          <w:bCs w:val="false"/>
+          <w:i w:val="false"/>
+          <w:iCs w:val="false"/>
+          <w:caps w:val="false"/>
+          <w:smallCaps w:val="false"/>
+          <w:color w:val="000000"/>
+          <w:spacing w:val="0"/>
+          <w:sz w:val="28"/>
+          <w:szCs w:val="28"/>
+        </w:rPr>
+        <w:br/>
+      </w:r>
+      <w:r>
+        <w:rPr>
+          <w:rFonts w:ascii="Helvetica;Arial;sans-serif" w:hAnsi="Helvetica;Arial;sans-serif"/>
+          <w:b w:val="false"/>
+          <w:bCs w:val="false"/>
+          <w:i w:val="false"/>
+          <w:iCs w:val="false"/>
+          <w:caps w:val="false"/>
+          <w:smallCaps w:val="false"/>
+          <w:color w:val="000000"/>
+          <w:spacing w:val="0"/>
+          <w:sz w:val="26"/>
+          <w:szCs w:val="28"/>
+        </w:rPr>
+        <w:t>Sample Output:</w:t>
+      </w:r>
+      <w:r>
+        <w:rPr>
+          <w:rFonts w:ascii="Arial" w:hAnsi="Arial"/>
+          <w:b w:val="false"/>
+          <w:bCs w:val="false"/>
+          <w:i w:val="false"/>
+          <w:iCs w:val="false"/>
+          <w:caps w:val="false"/>
+          <w:smallCaps w:val="false"/>
+          <w:color w:val="000000"/>
+          <w:spacing w:val="0"/>
+          <w:sz w:val="28"/>
+          <w:szCs w:val="28"/>
+        </w:rPr>
+        <w:br/>
+      </w:r>
+      <w:r>
+        <w:rPr>
+          <w:rFonts w:ascii="Helvetica;Arial;sans-serif" w:hAnsi="Helvetica;Arial;sans-serif"/>
+          <w:b w:val="false"/>
+          <w:bCs w:val="false"/>
+          <w:i w:val="false"/>
+          <w:iCs w:val="false"/>
+          <w:caps w:val="false"/>
+          <w:smallCaps w:val="false"/>
+          <w:color w:val="000000"/>
+          <w:spacing w:val="0"/>
+          <w:sz w:val="26"/>
+          <w:szCs w:val="28"/>
+        </w:rPr>
+        <w:t>Longest word: Exercises</w:t>
+      </w:r>
+      <w:r>
+        <w:rPr>
+          <w:rFonts w:ascii="Arial" w:hAnsi="Arial"/>
+          <w:b w:val="false"/>
+          <w:bCs w:val="false"/>
+          <w:i w:val="false"/>
+          <w:iCs w:val="false"/>
+          <w:caps w:val="false"/>
+          <w:smallCaps w:val="false"/>
+          <w:color w:val="000000"/>
+          <w:spacing w:val="0"/>
+          <w:sz w:val="28"/>
+          <w:szCs w:val="28"/>
+        </w:rPr>
+        <w:br/>
+      </w:r>
+      <w:r>
+        <w:rPr>
+          <w:rFonts w:ascii="Helvetica;Arial;sans-serif" w:hAnsi="Helvetica;Arial;sans-serif"/>
+          <w:b w:val="false"/>
+          <w:bCs w:val="false"/>
+          <w:i w:val="false"/>
+          <w:iCs w:val="false"/>
+          <w:caps w:val="false"/>
+          <w:smallCaps w:val="false"/>
+          <w:color w:val="000000"/>
+          <w:spacing w:val="0"/>
+          <w:sz w:val="26"/>
+          <w:szCs w:val="28"/>
+        </w:rPr>
+        <w:t>Length of the longest word: 9</w:t>
+      </w:r>
+    </w:p>
+    <w:p>
+      <w:pPr>
+        <w:pStyle w:val="Normal"/>
+        <w:bidi w:val="0"/>
+        <w:spacing w:before="114" w:after="114"/>
+        <w:jc w:val="left"/>
+        <w:rPr>
+          <w:rFonts w:ascii="Arial" w:hAnsi="Arial"/>
+          <w:b w:val="false"/>
+          <w:b w:val="false"/>
+          <w:bCs w:val="false"/>
+          <w:i w:val="false"/>
+          <w:i w:val="false"/>
+          <w:iCs w:val="false"/>
+          <w:caps w:val="false"/>
+          <w:smallCaps w:val="false"/>
+          <w:color w:val="000000"/>
+          <w:spacing w:val="0"/>
+          <w:sz w:val="28"/>
+          <w:szCs w:val="28"/>
+        </w:rPr>
+      </w:pPr>
+      <w:r>
+        <w:rPr>
+          <w:rFonts w:ascii="Arial" w:hAnsi="Arial"/>
+          <w:b w:val="false"/>
+          <w:bCs w:val="false"/>
+          <w:i w:val="false"/>
+          <w:iCs w:val="false"/>
+          <w:caps w:val="false"/>
+          <w:smallCaps w:val="false"/>
+          <w:color w:val="000000"/>
+          <w:spacing w:val="0"/>
+          <w:sz w:val="28"/>
+          <w:szCs w:val="28"/>
+        </w:rPr>
+        <w:t xml:space="preserve">      </w:t>
       </w:r>
     </w:p>
     <w:p>
@@ -651,6 +797,7 @@
         <w:jc w:val="left"/>
         <w:rPr>
           <w:rFonts w:ascii="JetBrains Mono" w:hAnsi="JetBrains Mono"/>
+          <w:b w:val="false"/>
           <w:b w:val="false"/>
           <w:i/>
           <w:i/>
@@ -659,32 +806,25 @@
       </w:pPr>
       <w:r>
         <w:rPr>
-          <w:rFonts w:ascii="Helvetica;Arial;sans-serif" w:hAnsi="Helvetica;Arial;sans-serif"/>
-          <w:b w:val="false"/>
-          <w:i w:val="false"/>
-          <w:caps w:val="false"/>
-          <w:smallCaps w:val="false"/>
-          <w:spacing w:val="0"/>
-          <w:sz w:val="28"/>
-          <w:szCs w:val="28"/>
-        </w:rPr>
-      </w:r>
-    </w:p>
-    <w:p>
-      <w:pPr>
-        <w:pStyle w:val="Normal"/>
-        <w:bidi w:val="0"/>
-        <w:jc w:val="left"/>
-        <w:rPr>
-          <w:sz w:val="28"/>
-          <w:szCs w:val="28"/>
-        </w:rPr>
-      </w:pPr>
-      <w:r>
-        <w:rPr>
-          <w:sz w:val="28"/>
-          <w:szCs w:val="28"/>
-        </w:rPr>
+          <w:rFonts w:ascii="JetBrains Mono" w:hAnsi="JetBrains Mono"/>
+          <w:b w:val="false"/>
+          <w:i/>
+          <w:color w:val="629755"/>
+        </w:rPr>
+      </w:r>
+    </w:p>
+    <w:p>
+      <w:pPr>
+        <w:pStyle w:val="Normal"/>
+        <w:bidi w:val="0"/>
+        <w:jc w:val="left"/>
+        <w:rPr>
+          <w:sz w:val="28"/>
+          <w:szCs w:val="28"/>
+        </w:rPr>
+      </w:pPr>
+      <w:r>
+        <w:rPr/>
       </w:r>
     </w:p>
     <w:sectPr>
@@ -694,7 +834,7 @@
       <w:pgNumType w:fmt="decimal"/>
       <w:formProt w:val="false"/>
       <w:textDirection w:val="lrTb"/>
-      <w:docGrid w:type="default" w:linePitch="312" w:charSpace="4294961151"/>
+      <w:docGrid w:type="default" w:linePitch="312" w:charSpace="0"/>
     </w:sectPr>
   </w:body>
 </w:document>
@@ -714,7 +854,6 @@
         </w:tabs>
         <w:ind w:left="720" w:hanging="360"/>
       </w:pPr>
-      <w:rPr/>
     </w:lvl>
     <w:lvl w:ilvl="1">
       <w:start w:val="1"/>
@@ -727,7 +866,6 @@
         </w:tabs>
         <w:ind w:left="1080" w:hanging="360"/>
       </w:pPr>
-      <w:rPr/>
     </w:lvl>
     <w:lvl w:ilvl="2">
       <w:start w:val="1"/>
@@ -740,7 +878,6 @@
         </w:tabs>
         <w:ind w:left="1440" w:hanging="360"/>
       </w:pPr>
-      <w:rPr/>
     </w:lvl>
     <w:lvl w:ilvl="3">
       <w:start w:val="1"/>
@@ -753,7 +890,6 @@
         </w:tabs>
         <w:ind w:left="1800" w:hanging="360"/>
       </w:pPr>
-      <w:rPr/>
     </w:lvl>
     <w:lvl w:ilvl="4">
       <w:start w:val="1"/>
@@ -766,7 +902,6 @@
         </w:tabs>
         <w:ind w:left="2160" w:hanging="360"/>
       </w:pPr>
-      <w:rPr/>
     </w:lvl>
     <w:lvl w:ilvl="5">
       <w:start w:val="1"/>
@@ -779,7 +914,6 @@
         </w:tabs>
         <w:ind w:left="2520" w:hanging="360"/>
       </w:pPr>
-      <w:rPr/>
     </w:lvl>
     <w:lvl w:ilvl="6">
       <w:start w:val="1"/>
@@ -792,7 +926,6 @@
         </w:tabs>
         <w:ind w:left="2880" w:hanging="360"/>
       </w:pPr>
-      <w:rPr/>
     </w:lvl>
     <w:lvl w:ilvl="7">
       <w:start w:val="1"/>
@@ -805,7 +938,6 @@
         </w:tabs>
         <w:ind w:left="3240" w:hanging="360"/>
       </w:pPr>
-      <w:rPr/>
     </w:lvl>
     <w:lvl w:ilvl="8">
       <w:start w:val="1"/>
@@ -818,7 +950,6 @@
         </w:tabs>
         <w:ind w:left="3600" w:hanging="360"/>
       </w:pPr>
-      <w:rPr/>
     </w:lvl>
   </w:abstractNum>
   <w:abstractNum w:abstractNumId="2">
@@ -956,14 +1087,12 @@
       <w:rPr>
         <w:rFonts w:ascii="Liberation Serif" w:hAnsi="Liberation Serif" w:eastAsia="Noto Serif CJK SC" w:cs="Lohit Devanagari"/>
         <w:kern w:val="2"/>
-        <w:sz w:val="24"/>
         <w:szCs w:val="24"/>
         <w:lang w:val="en-IN" w:eastAsia="zh-CN" w:bidi="hi-IN"/>
       </w:rPr>
     </w:rPrDefault>
     <w:pPrDefault>
       <w:pPr>
-        <w:widowControl/>
         <w:suppressAutoHyphens w:val="true"/>
       </w:pPr>
     </w:pPrDefault>
@@ -973,7 +1102,10 @@
     <w:qFormat/>
     <w:pPr>
       <w:widowControl/>
+      <w:suppressAutoHyphens w:val="true"/>
       <w:bidi w:val="0"/>
+      <w:spacing w:before="0" w:after="0"/>
+      <w:jc w:val="left"/>
     </w:pPr>
     <w:rPr>
       <w:rFonts w:ascii="Liberation Serif" w:hAnsi="Liberation Serif" w:eastAsia="Noto Serif CJK SC" w:cs="Lohit Devanagari"/>

</xml_diff>